<commit_message>
working on iccp poster
</commit_message>
<xml_diff>
--- a/cdp/iccpPoster/iccpPosterOutline.docx
+++ b/cdp/iccpPoster/iccpPosterOutline.docx
@@ -4,444 +4,610 @@
   <w:body>
     <w:p>
       <w:r>
-        <w:t>Intr</w:t>
+        <w:t>Background</w:t>
+      </w:r>
+    </w:p>
+    <w:p/>
+    <w:p>
+      <w:pPr>
+        <w:pStyle w:val="ListParagraph"/>
+        <w:numPr>
+          <w:ilvl w:val="0"/>
+          <w:numId w:val="1"/>
+        </w:numPr>
+      </w:pPr>
+      <w:r>
+        <w:t>Good DSD</w:t>
+      </w:r>
+      <w:r>
+        <w:t xml:space="preserve"> (droplet size distribution)</w:t>
+      </w:r>
+      <w:r>
+        <w:t xml:space="preserve"> in-situ measurements are essential</w:t>
+      </w:r>
+    </w:p>
+    <w:p>
+      <w:pPr>
+        <w:pStyle w:val="ListParagraph"/>
+        <w:numPr>
+          <w:ilvl w:val="1"/>
+          <w:numId w:val="1"/>
+        </w:numPr>
+      </w:pPr>
+      <w:r>
+        <w:t>Provide insight into many precipitation processes/process interactions</w:t>
+      </w:r>
+    </w:p>
+    <w:p>
+      <w:pPr>
+        <w:pStyle w:val="ListParagraph"/>
+        <w:numPr>
+          <w:ilvl w:val="1"/>
+          <w:numId w:val="1"/>
+        </w:numPr>
+      </w:pPr>
+      <w:r>
+        <w:t xml:space="preserve">Simulated </w:t>
+      </w:r>
+      <w:r>
+        <w:t xml:space="preserve">distributions are core of </w:t>
+      </w:r>
+      <w:r>
+        <w:t>binned microphysical</w:t>
+      </w:r>
+      <w:r>
+        <w:t xml:space="preserve"> cloud models</w:t>
+      </w:r>
+    </w:p>
+    <w:p>
+      <w:pPr>
+        <w:pStyle w:val="ListParagraph"/>
+        <w:numPr>
+          <w:ilvl w:val="1"/>
+          <w:numId w:val="1"/>
+        </w:numPr>
+        <w:rPr>
+          <w:color w:val="FF0000"/>
+        </w:rPr>
+      </w:pPr>
+      <w:r>
+        <w:rPr>
+          <w:color w:val="FF0000"/>
+        </w:rPr>
+        <w:t xml:space="preserve">Probably add </w:t>
+      </w:r>
+      <w:r>
+        <w:rPr>
+          <w:color w:val="FF0000"/>
+        </w:rPr>
+        <w:t>another main point</w:t>
+      </w:r>
+    </w:p>
+    <w:p/>
+    <w:p>
+      <w:pPr>
+        <w:rPr>
+          <w:color w:val="000000" w:themeColor="text1"/>
+        </w:rPr>
+      </w:pPr>
+    </w:p>
+    <w:p>
+      <w:pPr>
+        <w:rPr>
+          <w:color w:val="000000" w:themeColor="text1"/>
+        </w:rPr>
+      </w:pPr>
+      <w:r>
+        <w:rPr>
+          <w:color w:val="000000" w:themeColor="text1"/>
+        </w:rPr>
+        <w:t>Motivation</w:t>
+      </w:r>
+    </w:p>
+    <w:p>
+      <w:pPr>
+        <w:rPr>
+          <w:color w:val="FF0000"/>
+        </w:rPr>
+      </w:pPr>
+    </w:p>
+    <w:p>
+      <w:pPr>
+        <w:pStyle w:val="ListParagraph"/>
+        <w:numPr>
+          <w:ilvl w:val="0"/>
+          <w:numId w:val="1"/>
+        </w:numPr>
+        <w:rPr>
+          <w:color w:val="000000" w:themeColor="text1"/>
+        </w:rPr>
+      </w:pPr>
+      <w:r>
+        <w:rPr>
+          <w:color w:val="000000" w:themeColor="text1"/>
+        </w:rPr>
+        <w:t>Forward scattering and linear array probes are used extensively but have drawbacks</w:t>
+      </w:r>
+    </w:p>
+    <w:p>
+      <w:pPr>
+        <w:pStyle w:val="ListParagraph"/>
+        <w:numPr>
+          <w:ilvl w:val="1"/>
+          <w:numId w:val="1"/>
+        </w:numPr>
+        <w:rPr>
+          <w:color w:val="000000" w:themeColor="text1"/>
+        </w:rPr>
+      </w:pPr>
+      <w:r>
+        <w:rPr>
+          <w:color w:val="000000" w:themeColor="text1"/>
+        </w:rPr>
+        <w:t>Instrument r</w:t>
+      </w:r>
+      <w:r>
+        <w:rPr>
+          <w:color w:val="000000" w:themeColor="text1"/>
+        </w:rPr>
+        <w:t>esponse is often highly theoretical</w:t>
+      </w:r>
+    </w:p>
+    <w:p>
+      <w:pPr>
+        <w:pStyle w:val="ListParagraph"/>
+        <w:numPr>
+          <w:ilvl w:val="2"/>
+          <w:numId w:val="1"/>
+        </w:numPr>
+        <w:rPr>
+          <w:color w:val="000000" w:themeColor="text1"/>
+        </w:rPr>
+      </w:pPr>
+      <w:r>
+        <w:rPr>
+          <w:color w:val="000000" w:themeColor="text1"/>
+        </w:rPr>
+        <w:t>Major uncertainty due to…</w:t>
+      </w:r>
+    </w:p>
+    <w:p>
+      <w:pPr>
+        <w:pStyle w:val="ListParagraph"/>
+        <w:numPr>
+          <w:ilvl w:val="3"/>
+          <w:numId w:val="1"/>
+        </w:numPr>
+        <w:rPr>
+          <w:color w:val="000000" w:themeColor="text1"/>
+        </w:rPr>
+      </w:pPr>
+      <w:r>
+        <w:rPr>
+          <w:color w:val="000000" w:themeColor="text1"/>
+        </w:rPr>
+        <w:t xml:space="preserve">Sample </w:t>
+      </w:r>
+      <w:r>
+        <w:rPr>
+          <w:color w:val="000000" w:themeColor="text1"/>
+        </w:rPr>
+        <w:t>volume</w:t>
+      </w:r>
+      <w:r>
+        <w:rPr>
+          <w:color w:val="000000" w:themeColor="text1"/>
+        </w:rPr>
+        <w:t xml:space="preserve"> uncertainty</w:t>
+      </w:r>
+    </w:p>
+    <w:p>
+      <w:pPr>
+        <w:pStyle w:val="ListParagraph"/>
+        <w:numPr>
+          <w:ilvl w:val="3"/>
+          <w:numId w:val="1"/>
+        </w:numPr>
+        <w:rPr>
+          <w:color w:val="000000" w:themeColor="text1"/>
+        </w:rPr>
+      </w:pPr>
+      <w:r>
+        <w:rPr>
+          <w:color w:val="000000" w:themeColor="text1"/>
+        </w:rPr>
+        <w:t>Inhomogeneous response</w:t>
+      </w:r>
+    </w:p>
+    <w:p>
+      <w:pPr>
+        <w:pStyle w:val="ListParagraph"/>
+        <w:numPr>
+          <w:ilvl w:val="1"/>
+          <w:numId w:val="1"/>
+        </w:numPr>
+        <w:rPr>
+          <w:color w:val="000000" w:themeColor="text1"/>
+        </w:rPr>
+      </w:pPr>
+      <w:r>
+        <w:rPr>
+          <w:color w:val="000000" w:themeColor="text1"/>
+        </w:rPr>
+        <w:t>Complications can seriously decrease retrieval confidence/useful instrument operational ranges</w:t>
+      </w:r>
+    </w:p>
+    <w:p>
+      <w:pPr>
+        <w:pStyle w:val="ListParagraph"/>
+        <w:numPr>
+          <w:ilvl w:val="2"/>
+          <w:numId w:val="1"/>
+        </w:numPr>
+        <w:rPr>
+          <w:color w:val="000000" w:themeColor="text1"/>
+        </w:rPr>
+      </w:pPr>
+      <w:r>
+        <w:rPr>
+          <w:color w:val="000000" w:themeColor="text1"/>
+        </w:rPr>
+        <w:t xml:space="preserve">Include references to CDP/FSSP uncertainty values </w:t>
+      </w:r>
+    </w:p>
+    <w:p>
+      <w:pPr>
+        <w:pStyle w:val="ListParagraph"/>
+        <w:numPr>
+          <w:ilvl w:val="0"/>
+          <w:numId w:val="1"/>
+        </w:numPr>
+        <w:rPr>
+          <w:color w:val="000000" w:themeColor="text1"/>
+        </w:rPr>
+      </w:pPr>
+      <w:r>
+        <w:rPr>
+          <w:color w:val="000000" w:themeColor="text1"/>
+        </w:rPr>
+        <w:t>Typical c</w:t>
+      </w:r>
+      <w:r>
+        <w:rPr>
+          <w:color w:val="000000" w:themeColor="text1"/>
+        </w:rPr>
+        <w:t>alibration methods are lacking</w:t>
+      </w:r>
+    </w:p>
+    <w:p>
+      <w:pPr>
+        <w:pStyle w:val="ListParagraph"/>
+        <w:numPr>
+          <w:ilvl w:val="1"/>
+          <w:numId w:val="1"/>
+        </w:numPr>
+        <w:rPr>
+          <w:color w:val="000000" w:themeColor="text1"/>
+        </w:rPr>
+      </w:pPr>
+      <w:r>
+        <w:rPr>
+          <w:color w:val="000000" w:themeColor="text1"/>
+        </w:rPr>
+        <w:t>Use glass beads or poly</w:t>
+      </w:r>
+      <w:r>
+        <w:rPr>
+          <w:color w:val="000000" w:themeColor="text1"/>
+        </w:rPr>
+        <w:t>latex</w:t>
+      </w:r>
+      <w:r>
+        <w:rPr>
+          <w:color w:val="000000" w:themeColor="text1"/>
+        </w:rPr>
+        <w:t xml:space="preserve"> spheres</w:t>
+      </w:r>
+    </w:p>
+    <w:p>
+      <w:pPr>
+        <w:pStyle w:val="ListParagraph"/>
+        <w:numPr>
+          <w:ilvl w:val="2"/>
+          <w:numId w:val="1"/>
+        </w:numPr>
+        <w:rPr>
+          <w:color w:val="000000" w:themeColor="text1"/>
+        </w:rPr>
+      </w:pPr>
+      <w:r>
+        <w:rPr>
+          <w:color w:val="000000" w:themeColor="text1"/>
+        </w:rPr>
+        <w:t>Have different optical properties</w:t>
+      </w:r>
+      <w:r>
+        <w:rPr>
+          <w:color w:val="000000" w:themeColor="text1"/>
+        </w:rPr>
+        <w:t xml:space="preserve"> (vs. water)</w:t>
+      </w:r>
+    </w:p>
+    <w:p>
+      <w:pPr>
+        <w:pStyle w:val="ListParagraph"/>
+        <w:numPr>
+          <w:ilvl w:val="2"/>
+          <w:numId w:val="1"/>
+        </w:numPr>
+        <w:rPr>
+          <w:color w:val="000000" w:themeColor="text1"/>
+        </w:rPr>
+      </w:pPr>
+      <w:r>
+        <w:rPr>
+          <w:color w:val="000000" w:themeColor="text1"/>
+        </w:rPr>
+        <w:t>Subject to clumping/misshapenness</w:t>
+      </w:r>
+    </w:p>
+    <w:p>
+      <w:pPr>
+        <w:pStyle w:val="ListParagraph"/>
+        <w:numPr>
+          <w:ilvl w:val="1"/>
+          <w:numId w:val="1"/>
+        </w:numPr>
+        <w:rPr>
+          <w:color w:val="000000" w:themeColor="text1"/>
+        </w:rPr>
+      </w:pPr>
+      <w:r>
+        <w:rPr>
+          <w:color w:val="000000" w:themeColor="text1"/>
+        </w:rPr>
+        <w:t>Large spacial/</w:t>
+      </w:r>
+      <w:r>
+        <w:rPr>
+          <w:color w:val="000000" w:themeColor="text1"/>
+        </w:rPr>
+        <w:t>concentration</w:t>
+      </w:r>
+      <w:r>
+        <w:rPr>
+          <w:color w:val="000000" w:themeColor="text1"/>
+        </w:rPr>
+        <w:t>/velocity</w:t>
+      </w:r>
+      <w:r>
+        <w:rPr>
+          <w:color w:val="000000" w:themeColor="text1"/>
+        </w:rPr>
+        <w:t>/diameter</w:t>
+      </w:r>
+      <w:r>
+        <w:rPr>
+          <w:color w:val="000000" w:themeColor="text1"/>
+        </w:rPr>
+        <w:t xml:space="preserve"> uncertainty</w:t>
+      </w:r>
+      <w:r>
+        <w:rPr>
+          <w:color w:val="000000" w:themeColor="text1"/>
+        </w:rPr>
+        <w:t xml:space="preserve"> – good enough for </w:t>
+      </w:r>
+      <w:r>
+        <w:rPr>
+          <w:color w:val="000000" w:themeColor="text1"/>
+        </w:rPr>
+        <w:t>field/</w:t>
+      </w:r>
+      <w:r>
+        <w:rPr>
+          <w:color w:val="000000" w:themeColor="text1"/>
+        </w:rPr>
+        <w:t>diagnostic work but can’</w:t>
+      </w:r>
+      <w:r>
+        <w:rPr>
+          <w:color w:val="000000" w:themeColor="text1"/>
+        </w:rPr>
+        <w:t>t get at specific questions</w:t>
+      </w:r>
+    </w:p>
+    <w:p>
+      <w:pPr>
+        <w:rPr>
+          <w:color w:val="000000" w:themeColor="text1"/>
+        </w:rPr>
+      </w:pPr>
+    </w:p>
+    <w:p>
+      <w:pPr>
+        <w:rPr>
+          <w:color w:val="000000" w:themeColor="text1"/>
+        </w:rPr>
+      </w:pPr>
+    </w:p>
+    <w:p>
+      <w:pPr>
+        <w:rPr>
+          <w:color w:val="000000" w:themeColor="text1"/>
+        </w:rPr>
+      </w:pPr>
+      <w:r>
+        <w:rPr>
+          <w:color w:val="000000" w:themeColor="text1"/>
+        </w:rPr>
+        <w:t>Objectives</w:t>
+      </w:r>
+    </w:p>
+    <w:p>
+      <w:pPr>
+        <w:rPr>
+          <w:color w:val="000000" w:themeColor="text1"/>
+        </w:rPr>
+      </w:pPr>
+    </w:p>
+    <w:p>
+      <w:pPr>
+        <w:pStyle w:val="ListParagraph"/>
+        <w:numPr>
+          <w:ilvl w:val="0"/>
+          <w:numId w:val="3"/>
+        </w:numPr>
+        <w:ind w:left="1080"/>
+        <w:rPr>
+          <w:color w:val="000000" w:themeColor="text1"/>
+        </w:rPr>
+      </w:pPr>
+      <w:r>
+        <w:rPr>
+          <w:color w:val="000000" w:themeColor="text1"/>
+        </w:rPr>
+        <w:t>Develop laboratory</w:t>
+      </w:r>
+      <w:r>
+        <w:rPr>
+          <w:color w:val="000000" w:themeColor="text1"/>
+        </w:rPr>
+        <w:t xml:space="preserve"> optical probe</w:t>
+      </w:r>
+      <w:r>
+        <w:rPr>
+          <w:color w:val="000000" w:themeColor="text1"/>
+        </w:rPr>
+        <w:t xml:space="preserve"> </w:t>
+      </w:r>
+      <w:r>
+        <w:rPr>
+          <w:color w:val="000000" w:themeColor="text1"/>
+        </w:rPr>
+        <w:t xml:space="preserve">calibration device which uses water drops </w:t>
+      </w:r>
+      <w:r>
+        <w:rPr>
+          <w:color w:val="000000" w:themeColor="text1"/>
+        </w:rPr>
+        <w:t>vs. glass/poly</w:t>
+      </w:r>
+    </w:p>
+    <w:p>
+      <w:pPr>
+        <w:pStyle w:val="ListParagraph"/>
+        <w:numPr>
+          <w:ilvl w:val="1"/>
+          <w:numId w:val="3"/>
+        </w:numPr>
+        <w:ind w:left="1800"/>
+        <w:rPr>
+          <w:color w:val="000000" w:themeColor="text1"/>
+        </w:rPr>
+      </w:pPr>
+      <w:r>
+        <w:rPr>
+          <w:color w:val="000000" w:themeColor="text1"/>
+        </w:rPr>
+        <w:t>Better representation of instrument response (no refraction complications)</w:t>
+      </w:r>
+    </w:p>
+    <w:p>
+      <w:pPr>
+        <w:pStyle w:val="ListParagraph"/>
+        <w:numPr>
+          <w:ilvl w:val="1"/>
+          <w:numId w:val="3"/>
+        </w:numPr>
+        <w:ind w:left="1800"/>
+        <w:rPr>
+          <w:color w:val="000000" w:themeColor="text1"/>
+        </w:rPr>
+      </w:pPr>
+      <w:r>
+        <w:rPr>
+          <w:color w:val="000000" w:themeColor="text1"/>
+        </w:rPr>
+        <w:t>Greater</w:t>
+      </w:r>
+      <w:r>
+        <w:rPr>
+          <w:color w:val="000000" w:themeColor="text1"/>
+        </w:rPr>
+        <w:t xml:space="preserve"> precision </w:t>
+      </w:r>
+      <w:r>
+        <w:rPr>
+          <w:color w:val="000000" w:themeColor="text1"/>
+        </w:rPr>
+        <w:t>fo</w:t>
+      </w:r>
+      <w:r>
+        <w:rPr>
+          <w:color w:val="000000" w:themeColor="text1"/>
+        </w:rPr>
+        <w:t>r detailed investigations</w:t>
+      </w:r>
+    </w:p>
+    <w:p>
+      <w:pPr>
+        <w:pStyle w:val="ListParagraph"/>
+        <w:numPr>
+          <w:ilvl w:val="2"/>
+          <w:numId w:val="3"/>
+        </w:numPr>
+        <w:rPr>
+          <w:color w:val="000000" w:themeColor="text1"/>
+        </w:rPr>
+      </w:pPr>
+      <w:r>
+        <w:rPr>
+          <w:color w:val="000000" w:themeColor="text1"/>
+        </w:rPr>
+        <w:t>Sub-micron spacial</w:t>
+      </w:r>
+    </w:p>
+    <w:p>
+      <w:pPr>
+        <w:pStyle w:val="ListParagraph"/>
+        <w:numPr>
+          <w:ilvl w:val="2"/>
+          <w:numId w:val="3"/>
+        </w:numPr>
+        <w:rPr>
+          <w:color w:val="000000" w:themeColor="text1"/>
+        </w:rPr>
+      </w:pPr>
+    </w:p>
+    <w:p>
+      <w:pPr>
+        <w:rPr>
+          <w:color w:val="000000" w:themeColor="text1"/>
+        </w:rPr>
+      </w:pPr>
+    </w:p>
+    <w:p>
+      <w:pPr>
+        <w:rPr>
+          <w:color w:val="000000" w:themeColor="text1"/>
+        </w:rPr>
+      </w:pPr>
+    </w:p>
+    <w:p>
+      <w:pPr>
+        <w:rPr>
+          <w:color w:val="000000" w:themeColor="text1"/>
+        </w:rPr>
+      </w:pPr>
+      <w:r>
+        <w:rPr>
+          <w:color w:val="000000" w:themeColor="text1"/>
+        </w:rPr>
+        <w:t>Generator Assembly</w:t>
       </w:r>
       <w:bookmarkStart w:id="0" w:name="_GoBack"/>
       <w:bookmarkEnd w:id="0"/>
-      <w:r>
-        <w:t>oduction</w:t>
-      </w:r>
-    </w:p>
-    <w:p/>
-    <w:p>
-      <w:pPr>
-        <w:pStyle w:val="ListParagraph"/>
-        <w:numPr>
-          <w:ilvl w:val="0"/>
-          <w:numId w:val="1"/>
-        </w:numPr>
-      </w:pPr>
-      <w:r>
-        <w:t>Good DSD in-situ measurements are essential</w:t>
-      </w:r>
-    </w:p>
-    <w:p>
-      <w:pPr>
-        <w:pStyle w:val="ListParagraph"/>
-        <w:numPr>
-          <w:ilvl w:val="1"/>
-          <w:numId w:val="1"/>
-        </w:numPr>
-      </w:pPr>
-      <w:r>
-        <w:t>Provide insight into many precipitation processes/process interactions</w:t>
-      </w:r>
-    </w:p>
-    <w:p>
-      <w:pPr>
-        <w:pStyle w:val="ListParagraph"/>
-        <w:numPr>
-          <w:ilvl w:val="1"/>
-          <w:numId w:val="1"/>
-        </w:numPr>
-      </w:pPr>
-      <w:r>
-        <w:t>Simulated distributions are core of many (binned) cloud (or what scale?) models</w:t>
-      </w:r>
-    </w:p>
-    <w:p>
-      <w:pPr>
-        <w:pStyle w:val="ListParagraph"/>
-        <w:numPr>
-          <w:ilvl w:val="1"/>
-          <w:numId w:val="1"/>
-        </w:numPr>
-      </w:pPr>
-      <w:r>
-        <w:t xml:space="preserve">Cloud indirect albedo affects </w:t>
-      </w:r>
-      <w:r>
-        <w:rPr>
-          <w:color w:val="FF0000"/>
-        </w:rPr>
-        <w:sym w:font="Wingdings" w:char="F0DF"/>
-      </w:r>
-      <w:r>
-        <w:rPr>
-          <w:color w:val="FF0000"/>
-        </w:rPr>
-        <w:t>look this up</w:t>
-      </w:r>
-    </w:p>
-    <w:p/>
-    <w:p>
-      <w:pPr>
-        <w:rPr>
-          <w:color w:val="000000" w:themeColor="text1"/>
-        </w:rPr>
-      </w:pPr>
-    </w:p>
-    <w:p>
-      <w:pPr>
-        <w:rPr>
-          <w:color w:val="000000" w:themeColor="text1"/>
-        </w:rPr>
-      </w:pPr>
-      <w:r>
-        <w:rPr>
-          <w:color w:val="000000" w:themeColor="text1"/>
-        </w:rPr>
-        <w:t>Motivation</w:t>
-      </w:r>
-    </w:p>
-    <w:p>
-      <w:pPr>
-        <w:rPr>
-          <w:color w:val="000000" w:themeColor="text1"/>
-        </w:rPr>
-      </w:pPr>
-    </w:p>
-    <w:p>
-      <w:pPr>
-        <w:rPr>
-          <w:color w:val="FF0000"/>
-        </w:rPr>
-      </w:pPr>
-      <w:r>
-        <w:rPr>
-          <w:color w:val="FF0000"/>
-        </w:rPr>
-        <w:t xml:space="preserve">----If we’re focusing on </w:t>
-      </w:r>
-      <w:r>
-        <w:rPr>
-          <w:color w:val="FF0000"/>
-        </w:rPr>
-        <w:t>wide range of probes</w:t>
-      </w:r>
-      <w:r>
-        <w:rPr>
-          <w:color w:val="FF0000"/>
-        </w:rPr>
-        <w:t>----</w:t>
-      </w:r>
-    </w:p>
-    <w:p>
-      <w:pPr>
-        <w:pStyle w:val="ListParagraph"/>
-        <w:numPr>
-          <w:ilvl w:val="0"/>
-          <w:numId w:val="1"/>
-        </w:numPr>
-        <w:rPr>
-          <w:color w:val="000000" w:themeColor="text1"/>
-        </w:rPr>
-      </w:pPr>
-      <w:r>
-        <w:rPr>
-          <w:color w:val="000000" w:themeColor="text1"/>
-        </w:rPr>
-        <w:t>Forward scattering and linear array probes are used extensively but have drawbacks</w:t>
-      </w:r>
-    </w:p>
-    <w:p>
-      <w:pPr>
-        <w:pStyle w:val="ListParagraph"/>
-        <w:numPr>
-          <w:ilvl w:val="1"/>
-          <w:numId w:val="1"/>
-        </w:numPr>
-        <w:rPr>
-          <w:color w:val="000000" w:themeColor="text1"/>
-        </w:rPr>
-      </w:pPr>
-      <w:r>
-        <w:rPr>
-          <w:color w:val="000000" w:themeColor="text1"/>
-        </w:rPr>
-        <w:t>Response is often highly theoretical</w:t>
-      </w:r>
-    </w:p>
-    <w:p>
-      <w:pPr>
-        <w:pStyle w:val="ListParagraph"/>
-        <w:numPr>
-          <w:ilvl w:val="2"/>
-          <w:numId w:val="1"/>
-        </w:numPr>
-        <w:rPr>
-          <w:color w:val="000000" w:themeColor="text1"/>
-        </w:rPr>
-      </w:pPr>
-      <w:r>
-        <w:rPr>
-          <w:color w:val="000000" w:themeColor="text1"/>
-        </w:rPr>
-        <w:t>Major uncertainty due to…</w:t>
-      </w:r>
-    </w:p>
-    <w:p>
-      <w:pPr>
-        <w:pStyle w:val="ListParagraph"/>
-        <w:numPr>
-          <w:ilvl w:val="3"/>
-          <w:numId w:val="1"/>
-        </w:numPr>
-        <w:rPr>
-          <w:color w:val="000000" w:themeColor="text1"/>
-        </w:rPr>
-      </w:pPr>
-      <w:r>
-        <w:rPr>
-          <w:color w:val="000000" w:themeColor="text1"/>
-        </w:rPr>
-        <w:t>Sample area uncertainty</w:t>
-      </w:r>
-    </w:p>
-    <w:p>
-      <w:pPr>
-        <w:pStyle w:val="ListParagraph"/>
-        <w:numPr>
-          <w:ilvl w:val="3"/>
-          <w:numId w:val="1"/>
-        </w:numPr>
-        <w:rPr>
-          <w:color w:val="000000" w:themeColor="text1"/>
-        </w:rPr>
-      </w:pPr>
-      <w:r>
-        <w:rPr>
-          <w:color w:val="000000" w:themeColor="text1"/>
-        </w:rPr>
-        <w:t>Inhomogeneous response</w:t>
-      </w:r>
-    </w:p>
-    <w:p>
-      <w:pPr>
-        <w:pStyle w:val="ListParagraph"/>
-        <w:numPr>
-          <w:ilvl w:val="1"/>
-          <w:numId w:val="1"/>
-        </w:numPr>
-        <w:rPr>
-          <w:color w:val="000000" w:themeColor="text1"/>
-        </w:rPr>
-      </w:pPr>
-      <w:r>
-        <w:rPr>
-          <w:color w:val="000000" w:themeColor="text1"/>
-        </w:rPr>
-        <w:t>Performance analysis from in-situ data is complex and often limited</w:t>
-      </w:r>
-      <w:r>
-        <w:rPr>
-          <w:color w:val="000000" w:themeColor="text1"/>
-        </w:rPr>
-        <w:t xml:space="preserve"> to specific conditions</w:t>
-      </w:r>
-    </w:p>
-    <w:p>
-      <w:pPr>
-        <w:pStyle w:val="ListParagraph"/>
-        <w:numPr>
-          <w:ilvl w:val="0"/>
-          <w:numId w:val="1"/>
-        </w:numPr>
-        <w:rPr>
-          <w:color w:val="000000" w:themeColor="text1"/>
-        </w:rPr>
-      </w:pPr>
-      <w:r>
-        <w:rPr>
-          <w:color w:val="000000" w:themeColor="text1"/>
-        </w:rPr>
-        <w:t>Calibration methods are lacking</w:t>
-      </w:r>
-    </w:p>
-    <w:p>
-      <w:pPr>
-        <w:pStyle w:val="ListParagraph"/>
-        <w:numPr>
-          <w:ilvl w:val="1"/>
-          <w:numId w:val="1"/>
-        </w:numPr>
-        <w:rPr>
-          <w:color w:val="000000" w:themeColor="text1"/>
-        </w:rPr>
-      </w:pPr>
-      <w:r>
-        <w:rPr>
-          <w:color w:val="000000" w:themeColor="text1"/>
-        </w:rPr>
-        <w:t xml:space="preserve">Use glass beads or </w:t>
-      </w:r>
-      <w:proofErr w:type="spellStart"/>
-      <w:r>
-        <w:rPr>
-          <w:color w:val="000000" w:themeColor="text1"/>
-        </w:rPr>
-        <w:t>poly</w:t>
-      </w:r>
-      <w:r>
-        <w:rPr>
-          <w:color w:val="000000" w:themeColor="text1"/>
-        </w:rPr>
-        <w:t>latex</w:t>
-      </w:r>
-      <w:proofErr w:type="spellEnd"/>
-      <w:r>
-        <w:rPr>
-          <w:color w:val="000000" w:themeColor="text1"/>
-        </w:rPr>
-        <w:t xml:space="preserve"> spheres</w:t>
-      </w:r>
-    </w:p>
-    <w:p>
-      <w:pPr>
-        <w:pStyle w:val="ListParagraph"/>
-        <w:numPr>
-          <w:ilvl w:val="2"/>
-          <w:numId w:val="1"/>
-        </w:numPr>
-        <w:rPr>
-          <w:color w:val="000000" w:themeColor="text1"/>
-        </w:rPr>
-      </w:pPr>
-      <w:r>
-        <w:rPr>
-          <w:color w:val="000000" w:themeColor="text1"/>
-        </w:rPr>
-        <w:t>Have different optical properties</w:t>
-      </w:r>
-    </w:p>
-    <w:p>
-      <w:pPr>
-        <w:pStyle w:val="ListParagraph"/>
-        <w:numPr>
-          <w:ilvl w:val="2"/>
-          <w:numId w:val="1"/>
-        </w:numPr>
-        <w:rPr>
-          <w:color w:val="000000" w:themeColor="text1"/>
-        </w:rPr>
-      </w:pPr>
-      <w:r>
-        <w:rPr>
-          <w:color w:val="000000" w:themeColor="text1"/>
-        </w:rPr>
-        <w:t>Subject to clumping/misshapenness</w:t>
-      </w:r>
-    </w:p>
-    <w:p>
-      <w:pPr>
-        <w:pStyle w:val="ListParagraph"/>
-        <w:numPr>
-          <w:ilvl w:val="1"/>
-          <w:numId w:val="1"/>
-        </w:numPr>
-        <w:rPr>
-          <w:color w:val="000000" w:themeColor="text1"/>
-        </w:rPr>
-      </w:pPr>
-      <w:r>
-        <w:rPr>
-          <w:color w:val="000000" w:themeColor="text1"/>
-        </w:rPr>
-        <w:t>Large spacial/</w:t>
-      </w:r>
-      <w:r>
-        <w:rPr>
-          <w:color w:val="000000" w:themeColor="text1"/>
-        </w:rPr>
-        <w:t>concentration</w:t>
-      </w:r>
-      <w:r>
-        <w:rPr>
-          <w:color w:val="000000" w:themeColor="text1"/>
-        </w:rPr>
-        <w:t>/velocity</w:t>
-      </w:r>
-      <w:r>
-        <w:rPr>
-          <w:color w:val="000000" w:themeColor="text1"/>
-        </w:rPr>
-        <w:t>/diameter</w:t>
-      </w:r>
-      <w:r>
-        <w:rPr>
-          <w:color w:val="000000" w:themeColor="text1"/>
-        </w:rPr>
-        <w:t xml:space="preserve"> uncertainty</w:t>
-      </w:r>
-      <w:r>
-        <w:rPr>
-          <w:color w:val="000000" w:themeColor="text1"/>
-        </w:rPr>
-        <w:t xml:space="preserve"> – good enough for </w:t>
-      </w:r>
-      <w:r>
-        <w:rPr>
-          <w:color w:val="000000" w:themeColor="text1"/>
-        </w:rPr>
-        <w:t>field/</w:t>
-      </w:r>
-      <w:r>
-        <w:rPr>
-          <w:color w:val="000000" w:themeColor="text1"/>
-        </w:rPr>
-        <w:t>diagnostic work but can’</w:t>
-      </w:r>
-      <w:r>
-        <w:rPr>
-          <w:color w:val="000000" w:themeColor="text1"/>
-        </w:rPr>
-        <w:t>t get at specific questions</w:t>
-      </w:r>
-    </w:p>
-    <w:p>
-      <w:pPr>
-        <w:pStyle w:val="ListParagraph"/>
-        <w:numPr>
-          <w:ilvl w:val="0"/>
-          <w:numId w:val="1"/>
-        </w:numPr>
-        <w:rPr>
-          <w:color w:val="000000" w:themeColor="text1"/>
-        </w:rPr>
-      </w:pPr>
-      <w:r>
-        <w:rPr>
-          <w:color w:val="9CC2E5" w:themeColor="accent1" w:themeTint="99"/>
-        </w:rPr>
-        <w:t xml:space="preserve">Maybe add probe images, </w:t>
-      </w:r>
-    </w:p>
-    <w:p>
-      <w:pPr>
-        <w:rPr>
-          <w:color w:val="000000" w:themeColor="text1"/>
-        </w:rPr>
-      </w:pPr>
-    </w:p>
-    <w:p>
-      <w:pPr>
-        <w:rPr>
-          <w:color w:val="000000" w:themeColor="text1"/>
-        </w:rPr>
-      </w:pPr>
-    </w:p>
-    <w:p>
-      <w:pPr>
-        <w:rPr>
-          <w:color w:val="000000" w:themeColor="text1"/>
-        </w:rPr>
-      </w:pPr>
-      <w:r>
-        <w:rPr>
-          <w:color w:val="000000" w:themeColor="text1"/>
-        </w:rPr>
-        <w:t>Project</w:t>
-      </w:r>
     </w:p>
     <w:p>
       <w:pPr>
@@ -465,31 +631,173 @@
         <w:rPr>
           <w:color w:val="000000" w:themeColor="text1"/>
         </w:rPr>
-        <w:t>Develop laboratory</w:t>
-      </w:r>
-      <w:r>
-        <w:rPr>
-          <w:color w:val="000000" w:themeColor="text1"/>
-        </w:rPr>
-        <w:t xml:space="preserve"> optical probe</w:t>
-      </w:r>
-      <w:r>
-        <w:rPr>
-          <w:color w:val="000000" w:themeColor="text1"/>
-        </w:rPr>
-        <w:t xml:space="preserve"> </w:t>
-      </w:r>
-      <w:r>
-        <w:rPr>
-          <w:color w:val="000000" w:themeColor="text1"/>
-        </w:rPr>
-        <w:t xml:space="preserve">calibration device which uses water drops </w:t>
-      </w:r>
-      <w:r>
-        <w:rPr>
-          <w:color w:val="000000" w:themeColor="text1"/>
-        </w:rPr>
-        <w:t>vs. glass/poly</w:t>
+        <w:t xml:space="preserve">Pezio-electric </w:t>
+      </w:r>
+      <w:r>
+        <w:rPr>
+          <w:color w:val="000000" w:themeColor="text1"/>
+        </w:rPr>
+        <w:t>print head ejects into flow</w:t>
+      </w:r>
+    </w:p>
+    <w:p>
+      <w:pPr>
+        <w:pStyle w:val="ListParagraph"/>
+        <w:numPr>
+          <w:ilvl w:val="0"/>
+          <w:numId w:val="3"/>
+        </w:numPr>
+        <w:rPr>
+          <w:color w:val="000000" w:themeColor="text1"/>
+        </w:rPr>
+      </w:pPr>
+      <w:r>
+        <w:rPr>
+          <w:color w:val="000000" w:themeColor="text1"/>
+        </w:rPr>
+        <w:t xml:space="preserve">Flow accelerates drop out of tube, through </w:t>
+      </w:r>
+      <w:r>
+        <w:rPr>
+          <w:color w:val="000000" w:themeColor="text1"/>
+        </w:rPr>
+        <w:t xml:space="preserve">probe </w:t>
+      </w:r>
+      <w:r>
+        <w:rPr>
+          <w:color w:val="000000" w:themeColor="text1"/>
+        </w:rPr>
+        <w:t>sample volume</w:t>
+      </w:r>
+      <w:r>
+        <w:rPr>
+          <w:color w:val="000000" w:themeColor="text1"/>
+        </w:rPr>
+        <w:tab/>
+      </w:r>
+    </w:p>
+    <w:p>
+      <w:pPr>
+        <w:pStyle w:val="ListParagraph"/>
+        <w:numPr>
+          <w:ilvl w:val="0"/>
+          <w:numId w:val="3"/>
+        </w:numPr>
+        <w:rPr>
+          <w:color w:val="000000" w:themeColor="text1"/>
+        </w:rPr>
+      </w:pPr>
+      <w:r>
+        <w:rPr>
+          <w:color w:val="000000" w:themeColor="text1"/>
+        </w:rPr>
+        <w:t>Can alter drop diameter/velocity with printhead</w:t>
+      </w:r>
+      <w:r>
+        <w:rPr>
+          <w:color w:val="000000" w:themeColor="text1"/>
+        </w:rPr>
+        <w:t xml:space="preserve"> Z</w:t>
+      </w:r>
+      <w:r>
+        <w:rPr>
+          <w:color w:val="000000" w:themeColor="text1"/>
+        </w:rPr>
+        <w:t xml:space="preserve"> placement</w:t>
+      </w:r>
+    </w:p>
+    <w:p>
+      <w:pPr>
+        <w:rPr>
+          <w:color w:val="000000" w:themeColor="text1"/>
+        </w:rPr>
+      </w:pPr>
+    </w:p>
+    <w:p>
+      <w:pPr>
+        <w:rPr>
+          <w:color w:val="000000" w:themeColor="text1"/>
+        </w:rPr>
+      </w:pPr>
+    </w:p>
+    <w:p>
+      <w:pPr>
+        <w:rPr>
+          <w:color w:val="000000" w:themeColor="text1"/>
+        </w:rPr>
+      </w:pPr>
+    </w:p>
+    <w:p>
+      <w:pPr>
+        <w:rPr>
+          <w:color w:val="000000" w:themeColor="text1"/>
+        </w:rPr>
+      </w:pPr>
+    </w:p>
+    <w:p>
+      <w:pPr>
+        <w:rPr>
+          <w:color w:val="000000" w:themeColor="text1"/>
+        </w:rPr>
+      </w:pPr>
+    </w:p>
+    <w:p>
+      <w:pPr>
+        <w:rPr>
+          <w:color w:val="000000" w:themeColor="text1"/>
+        </w:rPr>
+      </w:pPr>
+    </w:p>
+    <w:p>
+      <w:pPr>
+        <w:rPr>
+          <w:color w:val="000000" w:themeColor="text1"/>
+        </w:rPr>
+      </w:pPr>
+    </w:p>
+    <w:p>
+      <w:pPr>
+        <w:rPr>
+          <w:color w:val="000000" w:themeColor="text1"/>
+        </w:rPr>
+      </w:pPr>
+      <w:r>
+        <w:rPr>
+          <w:color w:val="000000" w:themeColor="text1"/>
+        </w:rPr>
+        <w:t xml:space="preserve">System </w:t>
+      </w:r>
+      <w:r>
+        <w:rPr>
+          <w:color w:val="000000" w:themeColor="text1"/>
+        </w:rPr>
+        <w:t>Design</w:t>
+      </w:r>
+    </w:p>
+    <w:p>
+      <w:pPr>
+        <w:rPr>
+          <w:color w:val="000000" w:themeColor="text1"/>
+        </w:rPr>
+      </w:pPr>
+    </w:p>
+    <w:p>
+      <w:pPr>
+        <w:pStyle w:val="ListParagraph"/>
+        <w:numPr>
+          <w:ilvl w:val="0"/>
+          <w:numId w:val="5"/>
+        </w:numPr>
+        <w:ind w:left="360"/>
+        <w:rPr>
+          <w:color w:val="000000" w:themeColor="text1"/>
+        </w:rPr>
+      </w:pPr>
+      <w:r>
+        <w:rPr>
+          <w:color w:val="000000" w:themeColor="text1"/>
+        </w:rPr>
+        <w:t>Major components</w:t>
       </w:r>
     </w:p>
     <w:p>
@@ -499,51 +807,16 @@
           <w:ilvl w:val="1"/>
           <w:numId w:val="3"/>
         </w:numPr>
-        <w:rPr>
-          <w:color w:val="000000" w:themeColor="text1"/>
-        </w:rPr>
-      </w:pPr>
-      <w:r>
-        <w:rPr>
-          <w:color w:val="000000" w:themeColor="text1"/>
-        </w:rPr>
-        <w:t>Because….</w:t>
-      </w:r>
-    </w:p>
-    <w:p>
-      <w:pPr>
-        <w:pStyle w:val="ListParagraph"/>
-        <w:numPr>
-          <w:ilvl w:val="2"/>
-          <w:numId w:val="3"/>
-        </w:numPr>
-        <w:rPr>
-          <w:color w:val="000000" w:themeColor="text1"/>
-        </w:rPr>
-      </w:pPr>
-      <w:r>
-        <w:rPr>
-          <w:color w:val="000000" w:themeColor="text1"/>
-        </w:rPr>
-        <w:t>Better representation of instrument response (no refraction complications)</w:t>
-      </w:r>
-    </w:p>
-    <w:p>
-      <w:pPr>
-        <w:pStyle w:val="ListParagraph"/>
-        <w:numPr>
-          <w:ilvl w:val="2"/>
-          <w:numId w:val="3"/>
-        </w:numPr>
-        <w:rPr>
-          <w:color w:val="000000" w:themeColor="text1"/>
-        </w:rPr>
-      </w:pPr>
-      <w:r>
-        <w:rPr>
-          <w:color w:val="000000" w:themeColor="text1"/>
-        </w:rPr>
-        <w:t>High precision allows for detailed laboratory probe studies</w:t>
+        <w:ind w:left="1080"/>
+        <w:rPr>
+          <w:color w:val="000000" w:themeColor="text1"/>
+        </w:rPr>
+      </w:pPr>
+      <w:r>
+        <w:rPr>
+          <w:color w:val="000000" w:themeColor="text1"/>
+        </w:rPr>
+        <w:t>Printhead actuated by jetdrive</w:t>
       </w:r>
     </w:p>
     <w:p>
@@ -553,72 +826,67 @@
           <w:ilvl w:val="1"/>
           <w:numId w:val="3"/>
         </w:numPr>
-        <w:rPr>
-          <w:color w:val="000000" w:themeColor="text1"/>
-        </w:rPr>
-      </w:pPr>
-      <w:r>
-        <w:rPr>
-          <w:color w:val="000000" w:themeColor="text1"/>
-        </w:rPr>
-        <w:t>How?</w:t>
-      </w:r>
-    </w:p>
-    <w:p>
-      <w:pPr>
-        <w:pStyle w:val="ListParagraph"/>
-        <w:numPr>
-          <w:ilvl w:val="2"/>
+        <w:ind w:left="1080"/>
+        <w:rPr>
+          <w:color w:val="000000" w:themeColor="text1"/>
+        </w:rPr>
+      </w:pPr>
+      <w:r>
+        <w:rPr>
+          <w:color w:val="000000" w:themeColor="text1"/>
+        </w:rPr>
+        <w:t>Fed from p</w:t>
+      </w:r>
+      <w:r>
+        <w:rPr>
+          <w:color w:val="000000" w:themeColor="text1"/>
+        </w:rPr>
+        <w:t>ressure regulated reservoir</w:t>
+      </w:r>
+    </w:p>
+    <w:p>
+      <w:pPr>
+        <w:pStyle w:val="ListParagraph"/>
+        <w:numPr>
+          <w:ilvl w:val="1"/>
           <w:numId w:val="3"/>
         </w:numPr>
-        <w:rPr>
-          <w:color w:val="000000" w:themeColor="text1"/>
-        </w:rPr>
-      </w:pPr>
-      <w:proofErr w:type="spellStart"/>
-      <w:r>
-        <w:rPr>
-          <w:color w:val="000000" w:themeColor="text1"/>
-        </w:rPr>
-        <w:t>Pezio</w:t>
-      </w:r>
-      <w:proofErr w:type="spellEnd"/>
-      <w:r>
-        <w:rPr>
-          <w:color w:val="000000" w:themeColor="text1"/>
-        </w:rPr>
-        <w:t xml:space="preserve">-electric </w:t>
-      </w:r>
-      <w:r>
-        <w:rPr>
-          <w:color w:val="000000" w:themeColor="text1"/>
-        </w:rPr>
-        <w:t>print head ejects into flow</w:t>
-      </w:r>
-    </w:p>
-    <w:p>
-      <w:pPr>
-        <w:pStyle w:val="ListParagraph"/>
-        <w:numPr>
-          <w:ilvl w:val="2"/>
+        <w:ind w:left="1080"/>
+        <w:rPr>
+          <w:color w:val="000000" w:themeColor="text1"/>
+        </w:rPr>
+      </w:pPr>
+      <w:r>
+        <w:rPr>
+          <w:color w:val="000000" w:themeColor="text1"/>
+        </w:rPr>
+        <w:t>X/Y stage for sample area placement</w:t>
+      </w:r>
+    </w:p>
+    <w:p>
+      <w:pPr>
+        <w:pStyle w:val="ListParagraph"/>
+        <w:numPr>
+          <w:ilvl w:val="1"/>
           <w:numId w:val="3"/>
         </w:numPr>
-        <w:rPr>
-          <w:color w:val="000000" w:themeColor="text1"/>
-        </w:rPr>
-      </w:pPr>
-      <w:r>
-        <w:rPr>
-          <w:color w:val="000000" w:themeColor="text1"/>
-        </w:rPr>
-        <w:t>Flow accelerates drop out of tube, through sample volume</w:t>
-      </w:r>
-    </w:p>
-    <w:p>
-      <w:pPr>
-        <w:pStyle w:val="ListParagraph"/>
-        <w:numPr>
-          <w:ilvl w:val="3"/>
+        <w:ind w:left="1080"/>
+        <w:rPr>
+          <w:color w:val="000000" w:themeColor="text1"/>
+        </w:rPr>
+      </w:pPr>
+      <w:r>
+        <w:rPr>
+          <w:color w:val="000000" w:themeColor="text1"/>
+        </w:rPr>
+        <w:t>Metrology camera verifies droplet diameter/velocity</w:t>
+      </w:r>
+    </w:p>
+    <w:p>
+      <w:pPr>
+        <w:pStyle w:val="ListParagraph"/>
+        <w:numPr>
+          <w:ilvl w:val="0"/>
           <w:numId w:val="3"/>
         </w:numPr>
         <w:rPr>
@@ -629,14 +897,14 @@
         <w:rPr>
           <w:color w:val="000000" w:themeColor="text1"/>
         </w:rPr>
-        <w:t>Secondary ability to decrease drop size w/ evaporation</w:t>
-      </w:r>
-    </w:p>
-    <w:p>
-      <w:pPr>
-        <w:pStyle w:val="ListParagraph"/>
-        <w:numPr>
-          <w:ilvl w:val="2"/>
+        <w:t>Minor components</w:t>
+      </w:r>
+    </w:p>
+    <w:p>
+      <w:pPr>
+        <w:pStyle w:val="ListParagraph"/>
+        <w:numPr>
+          <w:ilvl w:val="1"/>
           <w:numId w:val="3"/>
         </w:numPr>
         <w:rPr>
@@ -647,14 +915,14 @@
         <w:rPr>
           <w:color w:val="000000" w:themeColor="text1"/>
         </w:rPr>
-        <w:t>Computerized stages allow precise placement/autonomous runs</w:t>
-      </w:r>
-    </w:p>
-    <w:p>
-      <w:pPr>
-        <w:pStyle w:val="ListParagraph"/>
-        <w:numPr>
-          <w:ilvl w:val="2"/>
+        <w:t>Filters</w:t>
+      </w:r>
+    </w:p>
+    <w:p>
+      <w:pPr>
+        <w:pStyle w:val="ListParagraph"/>
+        <w:numPr>
+          <w:ilvl w:val="1"/>
           <w:numId w:val="3"/>
         </w:numPr>
         <w:rPr>
@@ -665,8 +933,89 @@
         <w:rPr>
           <w:color w:val="000000" w:themeColor="text1"/>
         </w:rPr>
-        <w:t>Metrology camera verifies drop size/velocity</w:t>
-      </w:r>
+        <w:t>Ionizer</w:t>
+      </w:r>
+    </w:p>
+    <w:p>
+      <w:pPr>
+        <w:pStyle w:val="ListParagraph"/>
+        <w:numPr>
+          <w:ilvl w:val="1"/>
+          <w:numId w:val="3"/>
+        </w:numPr>
+        <w:rPr>
+          <w:color w:val="000000" w:themeColor="text1"/>
+        </w:rPr>
+      </w:pPr>
+      <w:r>
+        <w:rPr>
+          <w:color w:val="000000" w:themeColor="text1"/>
+        </w:rPr>
+        <w:t>Orifice</w:t>
+      </w:r>
+    </w:p>
+    <w:p>
+      <w:pPr>
+        <w:rPr>
+          <w:color w:val="000000" w:themeColor="text1"/>
+        </w:rPr>
+      </w:pPr>
+    </w:p>
+    <w:p>
+      <w:pPr>
+        <w:rPr>
+          <w:color w:val="000000" w:themeColor="text1"/>
+        </w:rPr>
+      </w:pPr>
+      <w:r>
+        <w:rPr>
+          <w:color w:val="000000" w:themeColor="text1"/>
+        </w:rPr>
+        <w:t>Remaining Work</w:t>
+      </w:r>
+    </w:p>
+    <w:p>
+      <w:pPr>
+        <w:pStyle w:val="ListParagraph"/>
+        <w:numPr>
+          <w:ilvl w:val="0"/>
+          <w:numId w:val="4"/>
+        </w:numPr>
+        <w:rPr>
+          <w:color w:val="000000" w:themeColor="text1"/>
+        </w:rPr>
+      </w:pPr>
+      <w:r>
+        <w:rPr>
+          <w:color w:val="000000" w:themeColor="text1"/>
+        </w:rPr>
+        <w:t xml:space="preserve">Add micro stages </w:t>
+      </w:r>
+    </w:p>
+    <w:p>
+      <w:pPr>
+        <w:pStyle w:val="ListParagraph"/>
+        <w:numPr>
+          <w:ilvl w:val="0"/>
+          <w:numId w:val="4"/>
+        </w:numPr>
+        <w:rPr>
+          <w:color w:val="000000" w:themeColor="text1"/>
+        </w:rPr>
+      </w:pPr>
+      <w:r>
+        <w:rPr>
+          <w:color w:val="000000" w:themeColor="text1"/>
+        </w:rPr>
+        <w:t>Collect CDP dataset</w:t>
+      </w:r>
+    </w:p>
+    <w:p>
+      <w:pPr>
+        <w:rPr>
+          <w:color w:val="000000" w:themeColor="text1"/>
+        </w:rPr>
+      </w:pPr>
     </w:p>
     <w:p>
       <w:pPr>
@@ -801,6 +1150,119 @@
     </w:lvl>
   </w:abstractNum>
   <w:abstractNum w:abstractNumId="1">
+    <w:nsid w:val="0C9573B8"/>
+    <w:multiLevelType w:val="hybridMultilevel"/>
+    <w:tmpl w:val="31E0D696"/>
+    <w:lvl w:ilvl="0" w:tplc="04090001">
+      <w:start w:val="1"/>
+      <w:numFmt w:val="bullet"/>
+      <w:lvlText w:val=""/>
+      <w:lvlJc w:val="left"/>
+      <w:pPr>
+        <w:ind w:left="720" w:hanging="360"/>
+      </w:pPr>
+      <w:rPr>
+        <w:rFonts w:ascii="Symbol" w:hAnsi="Symbol" w:hint="default"/>
+      </w:rPr>
+    </w:lvl>
+    <w:lvl w:ilvl="1" w:tplc="04090003" w:tentative="1">
+      <w:start w:val="1"/>
+      <w:numFmt w:val="bullet"/>
+      <w:lvlText w:val="o"/>
+      <w:lvlJc w:val="left"/>
+      <w:pPr>
+        <w:ind w:left="1440" w:hanging="360"/>
+      </w:pPr>
+      <w:rPr>
+        <w:rFonts w:ascii="Courier New" w:hAnsi="Courier New" w:cs="Courier New" w:hint="default"/>
+      </w:rPr>
+    </w:lvl>
+    <w:lvl w:ilvl="2" w:tplc="04090005" w:tentative="1">
+      <w:start w:val="1"/>
+      <w:numFmt w:val="bullet"/>
+      <w:lvlText w:val=""/>
+      <w:lvlJc w:val="left"/>
+      <w:pPr>
+        <w:ind w:left="2160" w:hanging="360"/>
+      </w:pPr>
+      <w:rPr>
+        <w:rFonts w:ascii="Wingdings" w:hAnsi="Wingdings" w:hint="default"/>
+      </w:rPr>
+    </w:lvl>
+    <w:lvl w:ilvl="3" w:tplc="04090001" w:tentative="1">
+      <w:start w:val="1"/>
+      <w:numFmt w:val="bullet"/>
+      <w:lvlText w:val=""/>
+      <w:lvlJc w:val="left"/>
+      <w:pPr>
+        <w:ind w:left="2880" w:hanging="360"/>
+      </w:pPr>
+      <w:rPr>
+        <w:rFonts w:ascii="Symbol" w:hAnsi="Symbol" w:hint="default"/>
+      </w:rPr>
+    </w:lvl>
+    <w:lvl w:ilvl="4" w:tplc="04090003" w:tentative="1">
+      <w:start w:val="1"/>
+      <w:numFmt w:val="bullet"/>
+      <w:lvlText w:val="o"/>
+      <w:lvlJc w:val="left"/>
+      <w:pPr>
+        <w:ind w:left="3600" w:hanging="360"/>
+      </w:pPr>
+      <w:rPr>
+        <w:rFonts w:ascii="Courier New" w:hAnsi="Courier New" w:cs="Courier New" w:hint="default"/>
+      </w:rPr>
+    </w:lvl>
+    <w:lvl w:ilvl="5" w:tplc="04090005" w:tentative="1">
+      <w:start w:val="1"/>
+      <w:numFmt w:val="bullet"/>
+      <w:lvlText w:val=""/>
+      <w:lvlJc w:val="left"/>
+      <w:pPr>
+        <w:ind w:left="4320" w:hanging="360"/>
+      </w:pPr>
+      <w:rPr>
+        <w:rFonts w:ascii="Wingdings" w:hAnsi="Wingdings" w:hint="default"/>
+      </w:rPr>
+    </w:lvl>
+    <w:lvl w:ilvl="6" w:tplc="04090001" w:tentative="1">
+      <w:start w:val="1"/>
+      <w:numFmt w:val="bullet"/>
+      <w:lvlText w:val=""/>
+      <w:lvlJc w:val="left"/>
+      <w:pPr>
+        <w:ind w:left="5040" w:hanging="360"/>
+      </w:pPr>
+      <w:rPr>
+        <w:rFonts w:ascii="Symbol" w:hAnsi="Symbol" w:hint="default"/>
+      </w:rPr>
+    </w:lvl>
+    <w:lvl w:ilvl="7" w:tplc="04090003" w:tentative="1">
+      <w:start w:val="1"/>
+      <w:numFmt w:val="bullet"/>
+      <w:lvlText w:val="o"/>
+      <w:lvlJc w:val="left"/>
+      <w:pPr>
+        <w:ind w:left="5760" w:hanging="360"/>
+      </w:pPr>
+      <w:rPr>
+        <w:rFonts w:ascii="Courier New" w:hAnsi="Courier New" w:cs="Courier New" w:hint="default"/>
+      </w:rPr>
+    </w:lvl>
+    <w:lvl w:ilvl="8" w:tplc="04090005" w:tentative="1">
+      <w:start w:val="1"/>
+      <w:numFmt w:val="bullet"/>
+      <w:lvlText w:val=""/>
+      <w:lvlJc w:val="left"/>
+      <w:pPr>
+        <w:ind w:left="6480" w:hanging="360"/>
+      </w:pPr>
+      <w:rPr>
+        <w:rFonts w:ascii="Wingdings" w:hAnsi="Wingdings" w:hint="default"/>
+      </w:rPr>
+    </w:lvl>
+  </w:abstractNum>
+  <w:abstractNum w:abstractNumId="2">
     <w:nsid w:val="11911DA8"/>
     <w:multiLevelType w:val="hybridMultilevel"/>
     <w:tmpl w:val="E4005FFA"/>
@@ -913,10 +1375,10 @@
       </w:rPr>
     </w:lvl>
   </w:abstractNum>
-  <w:abstractNum w:abstractNumId="2">
+  <w:abstractNum w:abstractNumId="3">
     <w:nsid w:val="1AE62835"/>
     <w:multiLevelType w:val="hybridMultilevel"/>
-    <w:tmpl w:val="804AF39E"/>
+    <w:tmpl w:val="FFD66E90"/>
     <w:lvl w:ilvl="0" w:tplc="04090003">
       <w:start w:val="1"/>
       <w:numFmt w:val="bullet"/>
@@ -954,6 +1416,119 @@
       </w:rPr>
     </w:lvl>
     <w:lvl w:ilvl="3" w:tplc="04090001">
+      <w:start w:val="1"/>
+      <w:numFmt w:val="bullet"/>
+      <w:lvlText w:val=""/>
+      <w:lvlJc w:val="left"/>
+      <w:pPr>
+        <w:ind w:left="2880" w:hanging="360"/>
+      </w:pPr>
+      <w:rPr>
+        <w:rFonts w:ascii="Symbol" w:hAnsi="Symbol" w:hint="default"/>
+      </w:rPr>
+    </w:lvl>
+    <w:lvl w:ilvl="4" w:tplc="04090003" w:tentative="1">
+      <w:start w:val="1"/>
+      <w:numFmt w:val="bullet"/>
+      <w:lvlText w:val="o"/>
+      <w:lvlJc w:val="left"/>
+      <w:pPr>
+        <w:ind w:left="3600" w:hanging="360"/>
+      </w:pPr>
+      <w:rPr>
+        <w:rFonts w:ascii="Courier New" w:hAnsi="Courier New" w:cs="Courier New" w:hint="default"/>
+      </w:rPr>
+    </w:lvl>
+    <w:lvl w:ilvl="5" w:tplc="04090005" w:tentative="1">
+      <w:start w:val="1"/>
+      <w:numFmt w:val="bullet"/>
+      <w:lvlText w:val=""/>
+      <w:lvlJc w:val="left"/>
+      <w:pPr>
+        <w:ind w:left="4320" w:hanging="360"/>
+      </w:pPr>
+      <w:rPr>
+        <w:rFonts w:ascii="Wingdings" w:hAnsi="Wingdings" w:hint="default"/>
+      </w:rPr>
+    </w:lvl>
+    <w:lvl w:ilvl="6" w:tplc="04090001" w:tentative="1">
+      <w:start w:val="1"/>
+      <w:numFmt w:val="bullet"/>
+      <w:lvlText w:val=""/>
+      <w:lvlJc w:val="left"/>
+      <w:pPr>
+        <w:ind w:left="5040" w:hanging="360"/>
+      </w:pPr>
+      <w:rPr>
+        <w:rFonts w:ascii="Symbol" w:hAnsi="Symbol" w:hint="default"/>
+      </w:rPr>
+    </w:lvl>
+    <w:lvl w:ilvl="7" w:tplc="04090003" w:tentative="1">
+      <w:start w:val="1"/>
+      <w:numFmt w:val="bullet"/>
+      <w:lvlText w:val="o"/>
+      <w:lvlJc w:val="left"/>
+      <w:pPr>
+        <w:ind w:left="5760" w:hanging="360"/>
+      </w:pPr>
+      <w:rPr>
+        <w:rFonts w:ascii="Courier New" w:hAnsi="Courier New" w:cs="Courier New" w:hint="default"/>
+      </w:rPr>
+    </w:lvl>
+    <w:lvl w:ilvl="8" w:tplc="04090005" w:tentative="1">
+      <w:start w:val="1"/>
+      <w:numFmt w:val="bullet"/>
+      <w:lvlText w:val=""/>
+      <w:lvlJc w:val="left"/>
+      <w:pPr>
+        <w:ind w:left="6480" w:hanging="360"/>
+      </w:pPr>
+      <w:rPr>
+        <w:rFonts w:ascii="Wingdings" w:hAnsi="Wingdings" w:hint="default"/>
+      </w:rPr>
+    </w:lvl>
+  </w:abstractNum>
+  <w:abstractNum w:abstractNumId="4">
+    <w:nsid w:val="1E7644A3"/>
+    <w:multiLevelType w:val="hybridMultilevel"/>
+    <w:tmpl w:val="DF8A59A6"/>
+    <w:lvl w:ilvl="0" w:tplc="04090001">
+      <w:start w:val="1"/>
+      <w:numFmt w:val="bullet"/>
+      <w:lvlText w:val=""/>
+      <w:lvlJc w:val="left"/>
+      <w:pPr>
+        <w:ind w:left="720" w:hanging="360"/>
+      </w:pPr>
+      <w:rPr>
+        <w:rFonts w:ascii="Symbol" w:hAnsi="Symbol" w:hint="default"/>
+      </w:rPr>
+    </w:lvl>
+    <w:lvl w:ilvl="1" w:tplc="04090003" w:tentative="1">
+      <w:start w:val="1"/>
+      <w:numFmt w:val="bullet"/>
+      <w:lvlText w:val="o"/>
+      <w:lvlJc w:val="left"/>
+      <w:pPr>
+        <w:ind w:left="1440" w:hanging="360"/>
+      </w:pPr>
+      <w:rPr>
+        <w:rFonts w:ascii="Courier New" w:hAnsi="Courier New" w:cs="Courier New" w:hint="default"/>
+      </w:rPr>
+    </w:lvl>
+    <w:lvl w:ilvl="2" w:tplc="04090005" w:tentative="1">
+      <w:start w:val="1"/>
+      <w:numFmt w:val="bullet"/>
+      <w:lvlText w:val=""/>
+      <w:lvlJc w:val="left"/>
+      <w:pPr>
+        <w:ind w:left="2160" w:hanging="360"/>
+      </w:pPr>
+      <w:rPr>
+        <w:rFonts w:ascii="Wingdings" w:hAnsi="Wingdings" w:hint="default"/>
+      </w:rPr>
+    </w:lvl>
+    <w:lvl w:ilvl="3" w:tplc="04090001" w:tentative="1">
       <w:start w:val="1"/>
       <w:numFmt w:val="bullet"/>
       <w:lvlText w:val=""/>
@@ -1027,13 +1602,19 @@
     </w:lvl>
   </w:abstractNum>
   <w:num w:numId="1">
-    <w:abstractNumId w:val="1"/>
+    <w:abstractNumId w:val="2"/>
   </w:num>
   <w:num w:numId="2">
     <w:abstractNumId w:val="0"/>
   </w:num>
   <w:num w:numId="3">
-    <w:abstractNumId w:val="2"/>
+    <w:abstractNumId w:val="3"/>
+  </w:num>
+  <w:num w:numId="4">
+    <w:abstractNumId w:val="1"/>
+  </w:num>
+  <w:num w:numId="5">
+    <w:abstractNumId w:val="4"/>
   </w:num>
 </w:numbering>
 </file>

</xml_diff>